<commit_message>
Add meeting minute 5.docx
</commit_message>
<xml_diff>
--- a/Document/Meeting minutes/meeting minute 5.docx
+++ b/Document/Meeting minutes/meeting minute 5.docx
@@ -15,23 +15,56 @@
           <w:numId w:val="1"/>
         </w:numPr>
       </w:pPr>
-      <w:r>
-        <w:t xml:space="preserve">Khi viết extend phải extend </w:t>
-      </w:r>
-      <w:r>
-        <w:rPr>
-          <w:highlight w:val="red"/>
-        </w:rPr>
-        <w:t>same</w:t>
-      </w:r>
-      <w:r>
-        <w:rPr>
-          <w:highlight w:val="red"/>
-        </w:rPr>
-        <w:t xml:space="preserve"> point</w:t>
-      </w:r>
-      <w:r>
-        <w:t xml:space="preserve"> ?  ( xem lại extend)</w:t>
+      <w:proofErr w:type="spellStart"/>
+      <w:r>
+        <w:t>Khi</w:t>
+      </w:r>
+      <w:proofErr w:type="spellEnd"/>
+      <w:r>
+        <w:t xml:space="preserve"> </w:t>
+      </w:r>
+      <w:proofErr w:type="spellStart"/>
+      <w:r>
+        <w:t>viết</w:t>
+      </w:r>
+      <w:proofErr w:type="spellEnd"/>
+      <w:r>
+        <w:t xml:space="preserve"> extend </w:t>
+      </w:r>
+      <w:proofErr w:type="spellStart"/>
+      <w:r>
+        <w:t>phải</w:t>
+      </w:r>
+      <w:proofErr w:type="spellEnd"/>
+      <w:r>
+        <w:t xml:space="preserve"> extend </w:t>
+      </w:r>
+      <w:proofErr w:type="gramStart"/>
+      <w:r>
+        <w:t>point</w:t>
+      </w:r>
+      <w:r>
+        <w:t xml:space="preserve"> ?</w:t>
+      </w:r>
+      <w:proofErr w:type="gramEnd"/>
+      <w:r>
+        <w:t xml:space="preserve">  ( </w:t>
+      </w:r>
+      <w:proofErr w:type="spellStart"/>
+      <w:r>
+        <w:t>xem</w:t>
+      </w:r>
+      <w:proofErr w:type="spellEnd"/>
+      <w:r>
+        <w:t xml:space="preserve"> </w:t>
+      </w:r>
+      <w:proofErr w:type="spellStart"/>
+      <w:r>
+        <w:t>lại</w:t>
+      </w:r>
+      <w:proofErr w:type="spellEnd"/>
+      <w:r>
+        <w:t xml:space="preserve"> extend)</w:t>
       </w:r>
     </w:p>
     <w:p>
@@ -42,8 +75,34 @@
           <w:numId w:val="1"/>
         </w:numPr>
       </w:pPr>
-      <w:r>
-        <w:t>Đặt chung abstract use case ( View punishment, accident, payment,) extend View contract information.</w:t>
+      <w:proofErr w:type="spellStart"/>
+      <w:r>
+        <w:t>Đặt</w:t>
+      </w:r>
+      <w:proofErr w:type="spellEnd"/>
+      <w:r>
+        <w:t xml:space="preserve"> </w:t>
+      </w:r>
+      <w:proofErr w:type="spellStart"/>
+      <w:r>
+        <w:t>chung</w:t>
+      </w:r>
+      <w:proofErr w:type="spellEnd"/>
+      <w:r>
+        <w:t xml:space="preserve"> abstract use cas</w:t>
+      </w:r>
+      <w:bookmarkStart w:id="0" w:name="_GoBack"/>
+      <w:bookmarkEnd w:id="0"/>
+      <w:r>
+        <w:t xml:space="preserve">e </w:t>
+      </w:r>
+      <w:proofErr w:type="gramStart"/>
+      <w:r>
+        <w:t>( View</w:t>
+      </w:r>
+      <w:proofErr w:type="gramEnd"/>
+      <w:r>
+        <w:t xml:space="preserve"> punishment, accident, payment,) extend View contract information.</w:t>
       </w:r>
     </w:p>
     <w:p>
@@ -55,7 +114,31 @@
         </w:numPr>
       </w:pPr>
       <w:r>
-        <w:t>Payment chỉ thẳng vào payment system.</w:t>
+        <w:t xml:space="preserve">Payment </w:t>
+      </w:r>
+      <w:proofErr w:type="spellStart"/>
+      <w:r>
+        <w:t>chỉ</w:t>
+      </w:r>
+      <w:proofErr w:type="spellEnd"/>
+      <w:r>
+        <w:t xml:space="preserve"> </w:t>
+      </w:r>
+      <w:proofErr w:type="spellStart"/>
+      <w:r>
+        <w:t>thẳng</w:t>
+      </w:r>
+      <w:proofErr w:type="spellEnd"/>
+      <w:r>
+        <w:t xml:space="preserve"> </w:t>
+      </w:r>
+      <w:proofErr w:type="spellStart"/>
+      <w:r>
+        <w:t>vào</w:t>
+      </w:r>
+      <w:proofErr w:type="spellEnd"/>
+      <w:r>
+        <w:t xml:space="preserve"> payment system.</w:t>
       </w:r>
     </w:p>
     <w:p>
@@ -66,43 +149,240 @@
           <w:numId w:val="1"/>
         </w:numPr>
       </w:pPr>
-      <w:r>
-        <w:t>Thêm login checker mobile app.</w:t>
-      </w:r>
-    </w:p>
-    <w:p>
-      <w:pPr>
-        <w:pStyle w:val="ListParagraph"/>
-      </w:pPr>
-    </w:p>
-    <w:p>
-      <w:pPr>
-        <w:pStyle w:val="ListParagraph"/>
-      </w:pPr>
-      <w:r>
-        <w:t>1 người có thể có nhiều hơn 1 bảo hiểm giống nhau trong cùng 1 cty ko?</w:t>
-      </w:r>
-    </w:p>
-    <w:p>
-      <w:pPr>
-        <w:pStyle w:val="ListParagraph"/>
-      </w:pPr>
-    </w:p>
-    <w:p>
-      <w:pPr>
-        <w:pStyle w:val="ListParagraph"/>
-      </w:pPr>
-      <w:r>
-        <w:t>Giao diện:</w:t>
-      </w:r>
-    </w:p>
-    <w:p>
-      <w:pPr>
-        <w:pStyle w:val="ListParagraph"/>
-      </w:pPr>
-      <w:r>
-        <w:t>Tiêu đề phải màu đậm hơn màu nền.</w:t>
-      </w:r>
+      <w:proofErr w:type="spellStart"/>
+      <w:proofErr w:type="gramStart"/>
+      <w:r>
+        <w:t>Thêm</w:t>
+      </w:r>
+      <w:proofErr w:type="spellEnd"/>
+      <w:proofErr w:type="gramEnd"/>
+      <w:r>
+        <w:t xml:space="preserve"> login checker mobile app.</w:t>
+      </w:r>
+    </w:p>
+    <w:p>
+      <w:pPr>
+        <w:pStyle w:val="ListParagraph"/>
+      </w:pPr>
+    </w:p>
+    <w:p>
+      <w:pPr>
+        <w:pStyle w:val="ListParagraph"/>
+      </w:pPr>
+      <w:r>
+        <w:t xml:space="preserve">1 </w:t>
+      </w:r>
+      <w:proofErr w:type="spellStart"/>
+      <w:r>
+        <w:t>người</w:t>
+      </w:r>
+      <w:proofErr w:type="spellEnd"/>
+      <w:r>
+        <w:t xml:space="preserve"> </w:t>
+      </w:r>
+      <w:proofErr w:type="spellStart"/>
+      <w:r>
+        <w:t>có</w:t>
+      </w:r>
+      <w:proofErr w:type="spellEnd"/>
+      <w:r>
+        <w:t xml:space="preserve"> </w:t>
+      </w:r>
+      <w:proofErr w:type="spellStart"/>
+      <w:r>
+        <w:t>thể</w:t>
+      </w:r>
+      <w:proofErr w:type="spellEnd"/>
+      <w:r>
+        <w:t xml:space="preserve"> </w:t>
+      </w:r>
+      <w:proofErr w:type="spellStart"/>
+      <w:r>
+        <w:t>có</w:t>
+      </w:r>
+      <w:proofErr w:type="spellEnd"/>
+      <w:r>
+        <w:t xml:space="preserve"> </w:t>
+      </w:r>
+      <w:proofErr w:type="spellStart"/>
+      <w:r>
+        <w:t>nhiều</w:t>
+      </w:r>
+      <w:proofErr w:type="spellEnd"/>
+      <w:r>
+        <w:t xml:space="preserve"> </w:t>
+      </w:r>
+      <w:proofErr w:type="spellStart"/>
+      <w:r>
+        <w:t>hơn</w:t>
+      </w:r>
+      <w:proofErr w:type="spellEnd"/>
+      <w:r>
+        <w:t xml:space="preserve"> 1 </w:t>
+      </w:r>
+      <w:proofErr w:type="spellStart"/>
+      <w:r>
+        <w:t>bảo</w:t>
+      </w:r>
+      <w:proofErr w:type="spellEnd"/>
+      <w:r>
+        <w:t xml:space="preserve"> </w:t>
+      </w:r>
+      <w:proofErr w:type="spellStart"/>
+      <w:r>
+        <w:t>hiểm</w:t>
+      </w:r>
+      <w:proofErr w:type="spellEnd"/>
+      <w:r>
+        <w:t xml:space="preserve"> </w:t>
+      </w:r>
+      <w:proofErr w:type="spellStart"/>
+      <w:r>
+        <w:t>giống</w:t>
+      </w:r>
+      <w:proofErr w:type="spellEnd"/>
+      <w:r>
+        <w:t xml:space="preserve"> </w:t>
+      </w:r>
+      <w:proofErr w:type="spellStart"/>
+      <w:r>
+        <w:t>nhau</w:t>
+      </w:r>
+      <w:proofErr w:type="spellEnd"/>
+      <w:r>
+        <w:t xml:space="preserve"> </w:t>
+      </w:r>
+      <w:proofErr w:type="spellStart"/>
+      <w:r>
+        <w:t>trong</w:t>
+      </w:r>
+      <w:proofErr w:type="spellEnd"/>
+      <w:r>
+        <w:t xml:space="preserve"> </w:t>
+      </w:r>
+      <w:proofErr w:type="spellStart"/>
+      <w:r>
+        <w:t>cùng</w:t>
+      </w:r>
+      <w:proofErr w:type="spellEnd"/>
+      <w:r>
+        <w:t xml:space="preserve"> 1 </w:t>
+      </w:r>
+      <w:proofErr w:type="spellStart"/>
+      <w:r>
+        <w:t>cty</w:t>
+      </w:r>
+      <w:proofErr w:type="spellEnd"/>
+      <w:r>
+        <w:t xml:space="preserve"> </w:t>
+      </w:r>
+      <w:proofErr w:type="spellStart"/>
+      <w:proofErr w:type="gramStart"/>
+      <w:r>
+        <w:t>ko</w:t>
+      </w:r>
+      <w:proofErr w:type="spellEnd"/>
+      <w:proofErr w:type="gramEnd"/>
+      <w:r>
+        <w:t>?</w:t>
+      </w:r>
+    </w:p>
+    <w:p>
+      <w:pPr>
+        <w:pStyle w:val="ListParagraph"/>
+      </w:pPr>
+    </w:p>
+    <w:p>
+      <w:pPr>
+        <w:pStyle w:val="ListParagraph"/>
+      </w:pPr>
+      <w:proofErr w:type="spellStart"/>
+      <w:r>
+        <w:t>Giao</w:t>
+      </w:r>
+      <w:proofErr w:type="spellEnd"/>
+      <w:r>
+        <w:t xml:space="preserve"> </w:t>
+      </w:r>
+      <w:proofErr w:type="spellStart"/>
+      <w:r>
+        <w:t>diện</w:t>
+      </w:r>
+      <w:proofErr w:type="spellEnd"/>
+      <w:r>
+        <w:t>:</w:t>
+      </w:r>
+    </w:p>
+    <w:p>
+      <w:pPr>
+        <w:pStyle w:val="ListParagraph"/>
+      </w:pPr>
+      <w:proofErr w:type="spellStart"/>
+      <w:proofErr w:type="gramStart"/>
+      <w:r>
+        <w:t>Tiêu</w:t>
+      </w:r>
+      <w:proofErr w:type="spellEnd"/>
+      <w:r>
+        <w:t xml:space="preserve"> </w:t>
+      </w:r>
+      <w:proofErr w:type="spellStart"/>
+      <w:r>
+        <w:t>đề</w:t>
+      </w:r>
+      <w:proofErr w:type="spellEnd"/>
+      <w:r>
+        <w:t xml:space="preserve"> </w:t>
+      </w:r>
+      <w:proofErr w:type="spellStart"/>
+      <w:r>
+        <w:t>phải</w:t>
+      </w:r>
+      <w:proofErr w:type="spellEnd"/>
+      <w:r>
+        <w:t xml:space="preserve"> </w:t>
+      </w:r>
+      <w:proofErr w:type="spellStart"/>
+      <w:r>
+        <w:t>màu</w:t>
+      </w:r>
+      <w:proofErr w:type="spellEnd"/>
+      <w:r>
+        <w:t xml:space="preserve"> </w:t>
+      </w:r>
+      <w:proofErr w:type="spellStart"/>
+      <w:r>
+        <w:t>đậm</w:t>
+      </w:r>
+      <w:proofErr w:type="spellEnd"/>
+      <w:r>
+        <w:t xml:space="preserve"> </w:t>
+      </w:r>
+      <w:proofErr w:type="spellStart"/>
+      <w:r>
+        <w:t>hơn</w:t>
+      </w:r>
+      <w:proofErr w:type="spellEnd"/>
+      <w:r>
+        <w:t xml:space="preserve"> </w:t>
+      </w:r>
+      <w:proofErr w:type="spellStart"/>
+      <w:r>
+        <w:t>màu</w:t>
+      </w:r>
+      <w:proofErr w:type="spellEnd"/>
+      <w:r>
+        <w:t xml:space="preserve"> </w:t>
+      </w:r>
+      <w:proofErr w:type="spellStart"/>
+      <w:r>
+        <w:t>nền</w:t>
+      </w:r>
+      <w:proofErr w:type="spellEnd"/>
+      <w:r>
+        <w:t>.</w:t>
+      </w:r>
+      <w:proofErr w:type="gramEnd"/>
     </w:p>
     <w:p>
       <w:pPr>
@@ -111,8 +391,71 @@
           <w:tab w:val="left" w:pos="7013"/>
         </w:tabs>
       </w:pPr>
-      <w:r>
-        <w:t>Thêm vào  thông báo them thông tin vi phạm bằng đường link.</w:t>
+      <w:proofErr w:type="spellStart"/>
+      <w:r>
+        <w:t>Thêm</w:t>
+      </w:r>
+      <w:proofErr w:type="spellEnd"/>
+      <w:r>
+        <w:t xml:space="preserve"> </w:t>
+      </w:r>
+      <w:proofErr w:type="spellStart"/>
+      <w:proofErr w:type="gramStart"/>
+      <w:r>
+        <w:t>vào</w:t>
+      </w:r>
+      <w:proofErr w:type="spellEnd"/>
+      <w:r>
+        <w:t xml:space="preserve">  </w:t>
+      </w:r>
+      <w:proofErr w:type="spellStart"/>
+      <w:r>
+        <w:t>thông</w:t>
+      </w:r>
+      <w:proofErr w:type="spellEnd"/>
+      <w:proofErr w:type="gramEnd"/>
+      <w:r>
+        <w:t xml:space="preserve"> </w:t>
+      </w:r>
+      <w:proofErr w:type="spellStart"/>
+      <w:r>
+        <w:t>báo</w:t>
+      </w:r>
+      <w:proofErr w:type="spellEnd"/>
+      <w:r>
+        <w:t xml:space="preserve"> them </w:t>
+      </w:r>
+      <w:proofErr w:type="spellStart"/>
+      <w:r>
+        <w:t>thông</w:t>
+      </w:r>
+      <w:proofErr w:type="spellEnd"/>
+      <w:r>
+        <w:t xml:space="preserve"> tin vi </w:t>
+      </w:r>
+      <w:proofErr w:type="spellStart"/>
+      <w:r>
+        <w:t>phạm</w:t>
+      </w:r>
+      <w:proofErr w:type="spellEnd"/>
+      <w:r>
+        <w:t xml:space="preserve"> </w:t>
+      </w:r>
+      <w:proofErr w:type="spellStart"/>
+      <w:r>
+        <w:t>bằng</w:t>
+      </w:r>
+      <w:proofErr w:type="spellEnd"/>
+      <w:r>
+        <w:t xml:space="preserve"> </w:t>
+      </w:r>
+      <w:proofErr w:type="spellStart"/>
+      <w:r>
+        <w:t>đường</w:t>
+      </w:r>
+      <w:proofErr w:type="spellEnd"/>
+      <w:r>
+        <w:t xml:space="preserve"> link.</w:t>
       </w:r>
       <w:r>
         <w:tab/>
@@ -126,8 +469,29 @@
         </w:tabs>
       </w:pPr>
       <w:r>
-        <w:t>*Báo mất thẻ</w:t>
-      </w:r>
+        <w:t>*</w:t>
+      </w:r>
+      <w:proofErr w:type="spellStart"/>
+      <w:r>
+        <w:t>Báo</w:t>
+      </w:r>
+      <w:proofErr w:type="spellEnd"/>
+      <w:r>
+        <w:t xml:space="preserve"> </w:t>
+      </w:r>
+      <w:proofErr w:type="spellStart"/>
+      <w:r>
+        <w:t>mất</w:t>
+      </w:r>
+      <w:proofErr w:type="spellEnd"/>
+      <w:r>
+        <w:t xml:space="preserve"> </w:t>
+      </w:r>
+      <w:proofErr w:type="spellStart"/>
+      <w:r>
+        <w:t>thẻ</w:t>
+      </w:r>
+      <w:proofErr w:type="spellEnd"/>
     </w:p>
     <w:p>
       <w:pPr>
@@ -136,9 +500,83 @@
           <w:tab w:val="left" w:pos="7013"/>
         </w:tabs>
       </w:pPr>
-      <w:r>
-        <w:t>Trạng tháy: thay chưa xử lý = ngày cấp thẻ mới</w:t>
-      </w:r>
+      <w:proofErr w:type="spellStart"/>
+      <w:r>
+        <w:t>Trạng</w:t>
+      </w:r>
+      <w:proofErr w:type="spellEnd"/>
+      <w:r>
+        <w:t xml:space="preserve"> </w:t>
+      </w:r>
+      <w:proofErr w:type="spellStart"/>
+      <w:r>
+        <w:t>tháy</w:t>
+      </w:r>
+      <w:proofErr w:type="spellEnd"/>
+      <w:r>
+        <w:t xml:space="preserve">: </w:t>
+      </w:r>
+      <w:proofErr w:type="spellStart"/>
+      <w:r>
+        <w:t>thay</w:t>
+      </w:r>
+      <w:proofErr w:type="spellEnd"/>
+      <w:r>
+        <w:t xml:space="preserve"> </w:t>
+      </w:r>
+      <w:proofErr w:type="spellStart"/>
+      <w:r>
+        <w:t>chưa</w:t>
+      </w:r>
+      <w:proofErr w:type="spellEnd"/>
+      <w:r>
+        <w:t xml:space="preserve"> </w:t>
+      </w:r>
+      <w:proofErr w:type="spellStart"/>
+      <w:r>
+        <w:t>xử</w:t>
+      </w:r>
+      <w:proofErr w:type="spellEnd"/>
+      <w:r>
+        <w:t xml:space="preserve"> </w:t>
+      </w:r>
+      <w:proofErr w:type="spellStart"/>
+      <w:r>
+        <w:t>lý</w:t>
+      </w:r>
+      <w:proofErr w:type="spellEnd"/>
+      <w:r>
+        <w:t xml:space="preserve"> = </w:t>
+      </w:r>
+      <w:proofErr w:type="spellStart"/>
+      <w:r>
+        <w:t>ngày</w:t>
+      </w:r>
+      <w:proofErr w:type="spellEnd"/>
+      <w:r>
+        <w:t xml:space="preserve"> </w:t>
+      </w:r>
+      <w:proofErr w:type="spellStart"/>
+      <w:r>
+        <w:t>cấp</w:t>
+      </w:r>
+      <w:proofErr w:type="spellEnd"/>
+      <w:r>
+        <w:t xml:space="preserve"> </w:t>
+      </w:r>
+      <w:proofErr w:type="spellStart"/>
+      <w:r>
+        <w:t>thẻ</w:t>
+      </w:r>
+      <w:proofErr w:type="spellEnd"/>
+      <w:r>
+        <w:t xml:space="preserve"> </w:t>
+      </w:r>
+      <w:proofErr w:type="spellStart"/>
+      <w:r>
+        <w:t>mới</w:t>
+      </w:r>
+      <w:proofErr w:type="spellEnd"/>
     </w:p>
     <w:p>
       <w:pPr>
@@ -156,7 +594,31 @@
         </w:tabs>
       </w:pPr>
       <w:r>
-        <w:t>Contract state chart: Thêm đường từ Pending -&gt; Ready</w:t>
+        <w:t xml:space="preserve">Contract state chart: </w:t>
+      </w:r>
+      <w:proofErr w:type="spellStart"/>
+      <w:r>
+        <w:t>Thêm</w:t>
+      </w:r>
+      <w:proofErr w:type="spellEnd"/>
+      <w:r>
+        <w:t xml:space="preserve"> </w:t>
+      </w:r>
+      <w:proofErr w:type="spellStart"/>
+      <w:r>
+        <w:t>đường</w:t>
+      </w:r>
+      <w:proofErr w:type="spellEnd"/>
+      <w:r>
+        <w:t xml:space="preserve"> </w:t>
+      </w:r>
+      <w:proofErr w:type="spellStart"/>
+      <w:r>
+        <w:t>từ</w:t>
+      </w:r>
+      <w:proofErr w:type="spellEnd"/>
+      <w:r>
+        <w:t xml:space="preserve"> Pending -&gt; Ready</w:t>
       </w:r>
     </w:p>
     <w:p>
@@ -182,8 +644,130 @@
           <w:tab w:val="left" w:pos="7013"/>
         </w:tabs>
       </w:pPr>
-      <w:r>
-        <w:t>Thông tin hợp đồng: Dàn giao diện theo dạng 2 cột : Từ thông tin khách hàng trở xuống.</w:t>
+      <w:proofErr w:type="spellStart"/>
+      <w:r>
+        <w:t>Thông</w:t>
+      </w:r>
+      <w:proofErr w:type="spellEnd"/>
+      <w:r>
+        <w:t xml:space="preserve"> tin </w:t>
+      </w:r>
+      <w:proofErr w:type="spellStart"/>
+      <w:r>
+        <w:t>hợp</w:t>
+      </w:r>
+      <w:proofErr w:type="spellEnd"/>
+      <w:r>
+        <w:t xml:space="preserve"> </w:t>
+      </w:r>
+      <w:proofErr w:type="spellStart"/>
+      <w:r>
+        <w:t>đồng</w:t>
+      </w:r>
+      <w:proofErr w:type="spellEnd"/>
+      <w:r>
+        <w:t xml:space="preserve">: </w:t>
+      </w:r>
+      <w:proofErr w:type="spellStart"/>
+      <w:r>
+        <w:t>Dàn</w:t>
+      </w:r>
+      <w:proofErr w:type="spellEnd"/>
+      <w:r>
+        <w:t xml:space="preserve"> </w:t>
+      </w:r>
+      <w:proofErr w:type="spellStart"/>
+      <w:r>
+        <w:t>giao</w:t>
+      </w:r>
+      <w:proofErr w:type="spellEnd"/>
+      <w:r>
+        <w:t xml:space="preserve"> </w:t>
+      </w:r>
+      <w:proofErr w:type="spellStart"/>
+      <w:r>
+        <w:t>diện</w:t>
+      </w:r>
+      <w:proofErr w:type="spellEnd"/>
+      <w:r>
+        <w:t xml:space="preserve"> </w:t>
+      </w:r>
+      <w:proofErr w:type="spellStart"/>
+      <w:r>
+        <w:t>theo</w:t>
+      </w:r>
+      <w:proofErr w:type="spellEnd"/>
+      <w:r>
+        <w:t xml:space="preserve"> </w:t>
+      </w:r>
+      <w:proofErr w:type="spellStart"/>
+      <w:r>
+        <w:t>dạng</w:t>
+      </w:r>
+      <w:proofErr w:type="spellEnd"/>
+      <w:r>
+        <w:t xml:space="preserve"> 2 </w:t>
+      </w:r>
+      <w:proofErr w:type="spellStart"/>
+      <w:proofErr w:type="gramStart"/>
+      <w:r>
+        <w:t>cột</w:t>
+      </w:r>
+      <w:proofErr w:type="spellEnd"/>
+      <w:r>
+        <w:t xml:space="preserve"> :</w:t>
+      </w:r>
+      <w:proofErr w:type="gramEnd"/>
+      <w:r>
+        <w:t xml:space="preserve"> </w:t>
+      </w:r>
+      <w:proofErr w:type="spellStart"/>
+      <w:r>
+        <w:t>Từ</w:t>
+      </w:r>
+      <w:proofErr w:type="spellEnd"/>
+      <w:r>
+        <w:t xml:space="preserve"> </w:t>
+      </w:r>
+      <w:proofErr w:type="spellStart"/>
+      <w:r>
+        <w:t>thông</w:t>
+      </w:r>
+      <w:proofErr w:type="spellEnd"/>
+      <w:r>
+        <w:t xml:space="preserve"> tin </w:t>
+      </w:r>
+      <w:proofErr w:type="spellStart"/>
+      <w:r>
+        <w:t>khách</w:t>
+      </w:r>
+      <w:proofErr w:type="spellEnd"/>
+      <w:r>
+        <w:t xml:space="preserve"> </w:t>
+      </w:r>
+      <w:proofErr w:type="spellStart"/>
+      <w:r>
+        <w:t>hàng</w:t>
+      </w:r>
+      <w:proofErr w:type="spellEnd"/>
+      <w:r>
+        <w:t xml:space="preserve"> </w:t>
+      </w:r>
+      <w:proofErr w:type="spellStart"/>
+      <w:r>
+        <w:t>trở</w:t>
+      </w:r>
+      <w:proofErr w:type="spellEnd"/>
+      <w:r>
+        <w:t xml:space="preserve"> </w:t>
+      </w:r>
+      <w:proofErr w:type="spellStart"/>
+      <w:r>
+        <w:t>xuống</w:t>
+      </w:r>
+      <w:proofErr w:type="spellEnd"/>
+      <w:r>
+        <w:t>.</w:t>
       </w:r>
     </w:p>
     <w:p>
@@ -201,8 +785,63 @@
           <w:tab w:val="left" w:pos="7013"/>
         </w:tabs>
       </w:pPr>
-      <w:r>
-        <w:t>Thêm hợp đồng: tìm theo biển số.</w:t>
+      <w:proofErr w:type="spellStart"/>
+      <w:r>
+        <w:t>Thêm</w:t>
+      </w:r>
+      <w:proofErr w:type="spellEnd"/>
+      <w:r>
+        <w:t xml:space="preserve"> </w:t>
+      </w:r>
+      <w:proofErr w:type="spellStart"/>
+      <w:r>
+        <w:t>hợp</w:t>
+      </w:r>
+      <w:proofErr w:type="spellEnd"/>
+      <w:r>
+        <w:t xml:space="preserve"> </w:t>
+      </w:r>
+      <w:proofErr w:type="spellStart"/>
+      <w:r>
+        <w:t>đồng</w:t>
+      </w:r>
+      <w:proofErr w:type="spellEnd"/>
+      <w:r>
+        <w:t xml:space="preserve">: </w:t>
+      </w:r>
+      <w:proofErr w:type="spellStart"/>
+      <w:r>
+        <w:t>tìm</w:t>
+      </w:r>
+      <w:proofErr w:type="spellEnd"/>
+      <w:r>
+        <w:t xml:space="preserve"> </w:t>
+      </w:r>
+      <w:proofErr w:type="spellStart"/>
+      <w:proofErr w:type="gramStart"/>
+      <w:r>
+        <w:t>theo</w:t>
+      </w:r>
+      <w:proofErr w:type="spellEnd"/>
+      <w:proofErr w:type="gramEnd"/>
+      <w:r>
+        <w:t xml:space="preserve"> </w:t>
+      </w:r>
+      <w:proofErr w:type="spellStart"/>
+      <w:r>
+        <w:t>biển</w:t>
+      </w:r>
+      <w:proofErr w:type="spellEnd"/>
+      <w:r>
+        <w:t xml:space="preserve"> </w:t>
+      </w:r>
+      <w:proofErr w:type="spellStart"/>
+      <w:r>
+        <w:t>số</w:t>
+      </w:r>
+      <w:proofErr w:type="spellEnd"/>
+      <w:r>
+        <w:t>.</w:t>
       </w:r>
     </w:p>
     <w:p>
@@ -212,9 +851,64 @@
           <w:tab w:val="left" w:pos="7013"/>
         </w:tabs>
       </w:pPr>
-      <w:r>
-        <w:t>Bỏ phần hợp đồng dành cho ô tô.</w:t>
-      </w:r>
+      <w:proofErr w:type="spellStart"/>
+      <w:proofErr w:type="gramStart"/>
+      <w:r>
+        <w:t>Bỏ</w:t>
+      </w:r>
+      <w:proofErr w:type="spellEnd"/>
+      <w:r>
+        <w:t xml:space="preserve"> </w:t>
+      </w:r>
+      <w:proofErr w:type="spellStart"/>
+      <w:r>
+        <w:t>phần</w:t>
+      </w:r>
+      <w:proofErr w:type="spellEnd"/>
+      <w:r>
+        <w:t xml:space="preserve"> </w:t>
+      </w:r>
+      <w:proofErr w:type="spellStart"/>
+      <w:r>
+        <w:t>hợp</w:t>
+      </w:r>
+      <w:proofErr w:type="spellEnd"/>
+      <w:r>
+        <w:t xml:space="preserve"> </w:t>
+      </w:r>
+      <w:proofErr w:type="spellStart"/>
+      <w:r>
+        <w:t>đồng</w:t>
+      </w:r>
+      <w:proofErr w:type="spellEnd"/>
+      <w:r>
+        <w:t xml:space="preserve"> </w:t>
+      </w:r>
+      <w:proofErr w:type="spellStart"/>
+      <w:r>
+        <w:t>dành</w:t>
+      </w:r>
+      <w:proofErr w:type="spellEnd"/>
+      <w:r>
+        <w:t xml:space="preserve"> </w:t>
+      </w:r>
+      <w:proofErr w:type="spellStart"/>
+      <w:r>
+        <w:t>cho</w:t>
+      </w:r>
+      <w:proofErr w:type="spellEnd"/>
+      <w:r>
+        <w:t xml:space="preserve"> ô </w:t>
+      </w:r>
+      <w:proofErr w:type="spellStart"/>
+      <w:r>
+        <w:t>tô</w:t>
+      </w:r>
+      <w:proofErr w:type="spellEnd"/>
+      <w:r>
+        <w:t>.</w:t>
+      </w:r>
+      <w:proofErr w:type="gramEnd"/>
     </w:p>
     <w:p>
       <w:pPr>
@@ -223,8 +917,14 @@
           <w:tab w:val="left" w:pos="7013"/>
         </w:tabs>
       </w:pPr>
-      <w:bookmarkStart w:id="0" w:name="_GoBack"/>
-      <w:bookmarkEnd w:id="0"/>
+    </w:p>
+    <w:p>
+      <w:pPr>
+        <w:pStyle w:val="ListParagraph"/>
+        <w:tabs>
+          <w:tab w:val="left" w:pos="7013"/>
+        </w:tabs>
+      </w:pPr>
     </w:p>
     <w:sectPr>
       <w:pgSz w:w="12240" w:h="15840"/>

</xml_diff>